<commit_message>
creating reports 12.12 and 12.13; fix db shema.
</commit_message>
<xml_diff>
--- a/Documentation/Attachments/ПРИЛОЖЕНИЕ-И.docx
+++ b/Documentation/Attachments/ПРИЛОЖЕНИЕ-И.docx
@@ -39,7 +39,7 @@
           <w:bCs/>
           <w:sz w:val="28"/>
           <w:szCs w:val="28"/>
-          <w:lang w:val="be-BY"/>
+          <w:lang w:val="en-US"/>
         </w:rPr>
       </w:pPr>
       <w:r>
@@ -50,40 +50,7 @@
           <w:sz w:val="28"/>
           <w:szCs w:val="28"/>
         </w:rPr>
-        <w:t xml:space="preserve">Схема базы данных </w:t>
-      </w:r>
-      <w:r>
-        <w:rPr>
-          <w:rFonts w:ascii="Times New Roman" w:hAnsi="Times New Roman" w:cs="Times New Roman"/>
-          <w:b/>
-          <w:bCs/>
-          <w:sz w:val="28"/>
-          <w:szCs w:val="28"/>
-          <w:lang w:val="be-BY"/>
-        </w:rPr>
-        <w:t>ПС «Учет выпуска и реализации продукции ООО</w:t>
-      </w:r>
-      <w:r>
-        <w:rPr>
-          <w:rFonts w:ascii="Times New Roman" w:hAnsi="Times New Roman" w:cs="Times New Roman"/>
-          <w:b/>
-          <w:bCs/>
-          <w:sz w:val="28"/>
-          <w:szCs w:val="28"/>
-          <w:lang w:val="be-BY"/>
-        </w:rPr>
-        <w:t xml:space="preserve"> </w:t>
-      </w:r>
-      <w:r>
-        <w:rPr>
-          <w:rFonts w:ascii="Times New Roman" w:hAnsi="Times New Roman" w:cs="Times New Roman"/>
-          <w:b/>
-          <w:bCs/>
-          <w:sz w:val="28"/>
-          <w:szCs w:val="28"/>
-          <w:lang w:val="be-BY"/>
-        </w:rPr>
-        <w:t>«ВакТайм»</w:t>
+        <w:t>Схема базы данных</w:t>
       </w:r>
     </w:p>
     <w:p>
@@ -188,7 +155,7 @@
           <w:bCs/>
           <w:sz w:val="28"/>
           <w:szCs w:val="28"/>
-          <w:lang w:val="be-BY"/>
+          <w:lang w:val="en-US"/>
         </w:rPr>
       </w:pPr>
       <w:r>
@@ -210,7 +177,7 @@
           <w:szCs w:val="28"/>
           <w:lang w:val="be-BY"/>
         </w:rPr>
-        <w:t>ПС «Учет выпуска и реализации продукции ООО «ВакТайм»</w:t>
+        <w:t>ПС</w:t>
       </w:r>
     </w:p>
     <w:p>

</xml_diff>